<commit_message>
arreglos en la memoria
</commit_message>
<xml_diff>
--- a/Proyecto Final.docx
+++ b/Proyecto Final.docx
@@ -1793,92 +1793,126 @@
       <w:r>
         <w:t xml:space="preserve"> se encargó del desarrollo del </w:t>
       </w:r>
+      <w:r>
+        <w:t xml:space="preserve">análisis léxico, coordinación del proyecto y creación de los archivos de testeo </w:t>
+      </w:r>
+      <w:r>
+        <w:t xml:space="preserve">y </w:t>
+      </w:r>
+      <w:r>
+        <w:t>Ferran Bleda</w:t>
+      </w:r>
+      <w:r>
+        <w:t xml:space="preserve"> </w:t>
+      </w:r>
+      <w:r>
+        <w:t xml:space="preserve">el análisis sintáctico y </w:t>
+      </w:r>
+      <w:r>
+        <w:t>semántico</w:t>
+      </w:r>
+      <w:r>
+        <w:t xml:space="preserve"> y de la resolución de errores</w:t>
+      </w:r>
+      <w:r>
+        <w:t xml:space="preserve"> que surgieron a </w:t>
+      </w:r>
+      <w:r>
+        <w:t>última hora</w:t>
+      </w:r>
+      <w:r>
+        <w:t xml:space="preserve"> en el sintáctico</w:t>
+      </w:r>
+      <w:r>
+        <w:t>.</w:t>
+      </w:r>
+    </w:p>
+    <w:p>
+      <w:pPr>
+        <w:jc w:val="both"/>
+        <w:rPr>
+          <w:b/>
+          <w:bCs/>
+        </w:rPr>
+      </w:pPr>
+    </w:p>
+    <w:p>
+      <w:pPr>
+        <w:jc w:val="both"/>
+        <w:rPr>
+          <w:b/>
+          <w:bCs/>
+        </w:rPr>
+      </w:pPr>
+      <w:r>
+        <w:rPr>
+          <w:b/>
+          <w:bCs/>
+        </w:rPr>
+        <w:t>5. Uso de IA</w:t>
+      </w:r>
+    </w:p>
+    <w:p>
+      <w:pPr>
+        <w:jc w:val="both"/>
+      </w:pPr>
+      <w:r>
+        <w:t xml:space="preserve">Nos hemos apoyado en el uso de </w:t>
+      </w:r>
       <w:proofErr w:type="spellStart"/>
       <w:r>
-        <w:t>lexer</w:t>
+        <w:t>ChatGPT</w:t>
       </w:r>
       <w:proofErr w:type="spellEnd"/>
       <w:r>
-        <w:t xml:space="preserve"> y el </w:t>
+        <w:t xml:space="preserve"> y GitHub </w:t>
       </w:r>
       <w:proofErr w:type="spellStart"/>
       <w:r>
-        <w:t>parser</w:t>
+        <w:t>Copilot</w:t>
       </w:r>
       <w:proofErr w:type="spellEnd"/>
       <w:r>
-        <w:t xml:space="preserve"> y </w:t>
-      </w:r>
-      <w:r>
-        <w:t>Ferran Bleda</w:t>
-      </w:r>
-      <w:r>
-        <w:t xml:space="preserve"> del </w:t>
-      </w:r>
-      <w:r>
-        <w:t>semántico</w:t>
-      </w:r>
-      <w:r>
-        <w:t xml:space="preserve"> y de la resolución de errores</w:t>
-      </w:r>
-      <w:r>
-        <w:t xml:space="preserve"> que surgieron a </w:t>
-      </w:r>
-      <w:r>
-        <w:t>última hora</w:t>
-      </w:r>
-      <w:r>
-        <w:t xml:space="preserve"> en el sintáctico</w:t>
-      </w:r>
+        <w:t xml:space="preserve"> para la resolución de un error en </w:t>
+      </w:r>
+      <w:r>
+        <w:t>la parte del sintáctico</w:t>
+      </w:r>
+      <w:r>
+        <w:t xml:space="preserve">, ya que nos daba error </w:t>
+      </w:r>
+      <w:r>
+        <w:t xml:space="preserve">sin saber </w:t>
+      </w:r>
+      <w:proofErr w:type="spellStart"/>
+      <w:r>
+        <w:t>donde</w:t>
+      </w:r>
+      <w:proofErr w:type="spellEnd"/>
+      <w:r>
+        <w:t xml:space="preserve"> </w:t>
+      </w:r>
+      <w:proofErr w:type="spellStart"/>
+      <w:r>
+        <w:t>esta</w:t>
+      </w:r>
+      <w:proofErr w:type="spellEnd"/>
+      <w:r>
+        <w:t xml:space="preserve"> el error </w:t>
+      </w:r>
+      <w:r>
+        <w:t xml:space="preserve">y esta herramienta </w:t>
+      </w:r>
+      <w:r>
+        <w:t xml:space="preserve">decía los posibles errores o mejoras en el </w:t>
+      </w:r>
+      <w:proofErr w:type="spellStart"/>
+      <w:r>
+        <w:t>codigo</w:t>
+      </w:r>
+      <w:proofErr w:type="spellEnd"/>
       <w:r>
         <w:t>.</w:t>
-      </w:r>
-    </w:p>
-    <w:p>
-      <w:pPr>
-        <w:jc w:val="both"/>
-        <w:rPr>
-          <w:b/>
-          <w:bCs/>
-        </w:rPr>
-      </w:pPr>
-    </w:p>
-    <w:p>
-      <w:pPr>
-        <w:jc w:val="both"/>
-        <w:rPr>
-          <w:b/>
-          <w:bCs/>
-        </w:rPr>
-      </w:pPr>
-      <w:r>
-        <w:rPr>
-          <w:b/>
-          <w:bCs/>
-        </w:rPr>
-        <w:t>5. Uso de IA</w:t>
-      </w:r>
-    </w:p>
-    <w:p>
-      <w:pPr>
-        <w:jc w:val="both"/>
-      </w:pPr>
-      <w:r>
-        <w:t xml:space="preserve">Nos hemos apoyado en el uso de </w:t>
-      </w:r>
-      <w:proofErr w:type="spellStart"/>
-      <w:r>
-        <w:t>ChatGPT</w:t>
-      </w:r>
-      <w:proofErr w:type="spellEnd"/>
-      <w:r>
-        <w:t xml:space="preserve"> para la resolución de un error en </w:t>
-      </w:r>
-      <w:r>
-        <w:t>la parte del sintáctico</w:t>
-      </w:r>
-      <w:r>
-        <w:t>, ya que nos daba un error que no sabíamos solucionar y esta herramienta supo solventarlo.</w:t>
       </w:r>
     </w:p>
     <w:p>
@@ -3753,6 +3787,7 @@
   <w:style w:type="character" w:default="1" w:styleId="Fuentedeprrafopredeter">
     <w:name w:val="Default Paragraph Font"/>
     <w:uiPriority w:val="1"/>
+    <w:semiHidden/>
     <w:unhideWhenUsed/>
   </w:style>
   <w:style w:type="table" w:default="1" w:styleId="Tablanormal">

</xml_diff>